<commit_message>
final database and keeping working on thesis
</commit_message>
<xml_diff>
--- a/Grzegorz_Smoliński_40367.docx
+++ b/Grzegorz_Smoliński_40367.docx
@@ -322,7 +322,23 @@
           <w:sz w:val="24"/>
           <w:szCs w:val="24"/>
         </w:rPr>
-        <w:t xml:space="preserve"> (zwłaszcza w formie tabelarycznej) oraz względnie dużą popularność w obszarze nauk społecznych.</w:t>
+        <w:t xml:space="preserve"> (zwłaszcza w formie tabelarycznej) oraz względnie dużą popularność w obszarze nauk społecznych</w:t>
+      </w:r>
+      <w:r>
+        <w:rPr>
+          <w:rFonts w:ascii="Times New Roman" w:hAnsi="Times New Roman" w:cs="Times New Roman"/>
+          <w:sz w:val="24"/>
+          <w:szCs w:val="24"/>
+        </w:rPr>
+        <w:t xml:space="preserve"> [A]</w:t>
+      </w:r>
+      <w:r>
+        <w:rPr>
+          <w:rFonts w:ascii="Times New Roman" w:hAnsi="Times New Roman" w:cs="Times New Roman"/>
+          <w:sz w:val="24"/>
+          <w:szCs w:val="24"/>
+        </w:rPr>
+        <w:t>.</w:t>
       </w:r>
       <w:r>
         <w:rPr>
@@ -357,7 +373,23 @@
           <w:sz w:val="24"/>
           <w:szCs w:val="24"/>
         </w:rPr>
-        <w:t>udostępnianie użytkownikom rozwiązań bez konieczności pisania przez nich kodu.</w:t>
+        <w:t>udostępnianie użytkownikom rozwiązań bez konieczności pisania przez nich kodu</w:t>
+      </w:r>
+      <w:r>
+        <w:rPr>
+          <w:rFonts w:ascii="Times New Roman" w:hAnsi="Times New Roman" w:cs="Times New Roman"/>
+          <w:sz w:val="24"/>
+          <w:szCs w:val="24"/>
+        </w:rPr>
+        <w:t xml:space="preserve"> [B]</w:t>
+      </w:r>
+      <w:r>
+        <w:rPr>
+          <w:rFonts w:ascii="Times New Roman" w:hAnsi="Times New Roman" w:cs="Times New Roman"/>
+          <w:sz w:val="24"/>
+          <w:szCs w:val="24"/>
+        </w:rPr>
+        <w:t>.</w:t>
       </w:r>
     </w:p>
     <w:p>
@@ -634,6 +666,20 @@
     </w:p>
     <w:p>
       <w:pPr>
+        <w:tabs>
+          <w:tab w:val="left" w:pos="993"/>
+        </w:tabs>
+        <w:ind w:left="360"/>
+        <w:rPr>
+          <w:rFonts w:ascii="Times New Roman" w:hAnsi="Times New Roman" w:cs="Times New Roman"/>
+          <w:sz w:val="28"/>
+          <w:szCs w:val="28"/>
+        </w:rPr>
+      </w:pPr>
+    </w:p>
+    <w:p>
+      <w:pPr>
+        <w:ind w:left="0"/>
         <w:rPr>
           <w:rFonts w:ascii="Times New Roman" w:hAnsi="Times New Roman" w:cs="Times New Roman"/>
           <w:sz w:val="28"/>
@@ -659,17 +705,21 @@
           <w:rFonts w:ascii="Times New Roman" w:hAnsi="Times New Roman" w:cs="Times New Roman"/>
           <w:sz w:val="32"/>
           <w:szCs w:val="32"/>
-        </w:rPr>
-      </w:pPr>
+          <w:lang w:val="en-US"/>
+        </w:rPr>
+      </w:pPr>
+      <w:proofErr w:type="spellStart"/>
       <w:r>
         <w:rPr>
           <w:rFonts w:ascii="Times New Roman" w:hAnsi="Times New Roman" w:cs="Times New Roman"/>
           <w:sz w:val="32"/>
           <w:szCs w:val="32"/>
+          <w:lang w:val="en-US"/>
         </w:rPr>
         <w:lastRenderedPageBreak/>
         <w:t>Bibliografia</w:t>
       </w:r>
+      <w:proofErr w:type="spellEnd"/>
     </w:p>
     <w:p>
       <w:pPr>
@@ -679,15 +729,197 @@
         <w:ind w:left="0"/>
         <w:rPr>
           <w:rFonts w:ascii="Times New Roman" w:hAnsi="Times New Roman" w:cs="Times New Roman"/>
-          <w:sz w:val="32"/>
-          <w:szCs w:val="32"/>
-        </w:rPr>
-      </w:pPr>
+          <w:sz w:val="24"/>
+          <w:szCs w:val="24"/>
+          <w:lang w:val="en-US"/>
+        </w:rPr>
+      </w:pPr>
+      <w:r>
+        <w:rPr>
+          <w:rFonts w:ascii="Times New Roman" w:hAnsi="Times New Roman" w:cs="Times New Roman"/>
+          <w:sz w:val="24"/>
+          <w:szCs w:val="24"/>
+          <w:lang w:val="en-US"/>
+        </w:rPr>
+        <w:t xml:space="preserve">A: </w:t>
+      </w:r>
+      <w:r>
+        <w:rPr>
+          <w:rFonts w:ascii="Times New Roman" w:hAnsi="Times New Roman" w:cs="Times New Roman"/>
+          <w:sz w:val="24"/>
+          <w:szCs w:val="24"/>
+          <w:lang w:val="en-US"/>
+        </w:rPr>
+        <w:t>R</w:t>
+      </w:r>
+      <w:r>
+        <w:rPr>
+          <w:rFonts w:ascii="Times New Roman" w:hAnsi="Times New Roman" w:cs="Times New Roman"/>
+          <w:sz w:val="24"/>
+          <w:szCs w:val="24"/>
+          <w:lang w:val="en-US"/>
+        </w:rPr>
+        <w:t>obinson</w:t>
+      </w:r>
+      <w:r>
+        <w:rPr>
+          <w:rFonts w:ascii="Times New Roman" w:hAnsi="Times New Roman" w:cs="Times New Roman"/>
+          <w:sz w:val="24"/>
+          <w:szCs w:val="24"/>
+          <w:lang w:val="en-US"/>
+        </w:rPr>
+        <w:t xml:space="preserve"> D., </w:t>
+      </w:r>
+      <w:r>
+        <w:rPr>
+          <w:rFonts w:ascii="Times New Roman" w:hAnsi="Times New Roman" w:cs="Times New Roman"/>
+          <w:i/>
+          <w:sz w:val="24"/>
+          <w:szCs w:val="24"/>
+          <w:lang w:val="en-US"/>
+        </w:rPr>
+        <w:t>The Impressive Growth of R</w:t>
+      </w:r>
+      <w:r>
+        <w:rPr>
+          <w:rFonts w:ascii="Times New Roman" w:hAnsi="Times New Roman" w:cs="Times New Roman"/>
+          <w:sz w:val="24"/>
+          <w:szCs w:val="24"/>
+          <w:lang w:val="en-US"/>
+        </w:rPr>
+        <w:t xml:space="preserve">, Stack Overflow Blog, 10.11.2017, </w:t>
+      </w:r>
+      <w:proofErr w:type="spellStart"/>
+      <w:r>
+        <w:rPr>
+          <w:rFonts w:ascii="Times New Roman" w:hAnsi="Times New Roman" w:cs="Times New Roman"/>
+          <w:sz w:val="24"/>
+          <w:szCs w:val="24"/>
+          <w:lang w:val="en-US"/>
+        </w:rPr>
+        <w:t>dostęp</w:t>
+      </w:r>
+      <w:proofErr w:type="spellEnd"/>
+      <w:r>
+        <w:rPr>
+          <w:rFonts w:ascii="Times New Roman" w:hAnsi="Times New Roman" w:cs="Times New Roman"/>
+          <w:sz w:val="24"/>
+          <w:szCs w:val="24"/>
+          <w:lang w:val="en-US"/>
+        </w:rPr>
+        <w:t xml:space="preserve">: </w:t>
+      </w:r>
+      <w:hyperlink r:id="rId9" w:history="1">
+        <w:r>
+          <w:rPr>
+            <w:rStyle w:val="Hipercze"/>
+            <w:rFonts w:ascii="Times New Roman" w:hAnsi="Times New Roman" w:cs="Times New Roman"/>
+            <w:color w:val="auto"/>
+            <w:sz w:val="24"/>
+            <w:szCs w:val="24"/>
+            <w:lang w:val="en-US"/>
+          </w:rPr>
+          <w:t>https://stackoverflow.blog/2017/10/10/impressive-growth-r/</w:t>
+        </w:r>
+      </w:hyperlink>
+      <w:r>
+        <w:rPr>
+          <w:rFonts w:ascii="Times New Roman" w:hAnsi="Times New Roman" w:cs="Times New Roman"/>
+          <w:sz w:val="24"/>
+          <w:szCs w:val="24"/>
+          <w:lang w:val="en-US"/>
+        </w:rPr>
+        <w:t xml:space="preserve"> (14.12.2021).</w:t>
+      </w:r>
+    </w:p>
+    <w:p>
+      <w:pPr>
+        <w:tabs>
+          <w:tab w:val="left" w:pos="993"/>
+        </w:tabs>
+        <w:ind w:left="0"/>
+        <w:rPr>
+          <w:rFonts w:ascii="Times New Roman" w:hAnsi="Times New Roman" w:cs="Times New Roman"/>
+          <w:sz w:val="24"/>
+          <w:szCs w:val="24"/>
+          <w:lang w:val="en-US"/>
+        </w:rPr>
+      </w:pPr>
+      <w:r>
+        <w:rPr>
+          <w:rFonts w:ascii="Times New Roman" w:hAnsi="Times New Roman" w:cs="Times New Roman"/>
+          <w:sz w:val="24"/>
+          <w:szCs w:val="24"/>
+          <w:lang w:val="en-US"/>
+        </w:rPr>
+        <w:t xml:space="preserve">B: King R., </w:t>
+      </w:r>
+      <w:r>
+        <w:rPr>
+          <w:rFonts w:ascii="Times New Roman" w:hAnsi="Times New Roman" w:cs="Times New Roman"/>
+          <w:i/>
+          <w:sz w:val="24"/>
+          <w:szCs w:val="24"/>
+          <w:lang w:val="en-US"/>
+        </w:rPr>
+        <w:t>Shiny vs. Dash: A Side-by-side Comparison</w:t>
+      </w:r>
+      <w:r>
+        <w:rPr>
+          <w:rFonts w:ascii="Times New Roman" w:hAnsi="Times New Roman" w:cs="Times New Roman"/>
+          <w:sz w:val="24"/>
+          <w:szCs w:val="24"/>
+          <w:lang w:val="en-US"/>
+        </w:rPr>
+        <w:t xml:space="preserve">, R. King Data Consulting, 6.03.2019, </w:t>
+      </w:r>
+      <w:proofErr w:type="spellStart"/>
+      <w:r>
+        <w:rPr>
+          <w:rFonts w:ascii="Times New Roman" w:hAnsi="Times New Roman" w:cs="Times New Roman"/>
+          <w:sz w:val="24"/>
+          <w:szCs w:val="24"/>
+          <w:lang w:val="en-US"/>
+        </w:rPr>
+        <w:t>dostęp</w:t>
+      </w:r>
+      <w:proofErr w:type="spellEnd"/>
+      <w:r>
+        <w:rPr>
+          <w:rFonts w:ascii="Times New Roman" w:hAnsi="Times New Roman" w:cs="Times New Roman"/>
+          <w:sz w:val="24"/>
+          <w:szCs w:val="24"/>
+          <w:lang w:val="en-US"/>
+        </w:rPr>
+        <w:t xml:space="preserve">: </w:t>
+      </w:r>
+      <w:hyperlink r:id="rId10" w:history="1">
+        <w:r>
+          <w:rPr>
+            <w:rStyle w:val="Hipercze"/>
+            <w:rFonts w:ascii="Times New Roman" w:hAnsi="Times New Roman" w:cs="Times New Roman"/>
+            <w:color w:val="auto"/>
+            <w:sz w:val="24"/>
+            <w:szCs w:val="24"/>
+            <w:lang w:val="en-US"/>
+          </w:rPr>
+          <w:t>https://www.rkingdc.com/blog/2019/3/6/shiny-vs-dash-a-side-by-side-comparison</w:t>
+        </w:r>
+      </w:hyperlink>
+      <w:r>
+        <w:rPr>
+          <w:rFonts w:ascii="Times New Roman" w:hAnsi="Times New Roman" w:cs="Times New Roman"/>
+          <w:sz w:val="24"/>
+          <w:szCs w:val="24"/>
+          <w:lang w:val="en-US"/>
+        </w:rPr>
+        <w:t xml:space="preserve"> (14.12.2021).</w:t>
+      </w:r>
       <w:bookmarkStart w:id="0" w:name="_GoBack"/>
       <w:bookmarkEnd w:id="0"/>
     </w:p>
     <w:sectPr>
-      <w:footerReference w:type="default" r:id="rId9"/>
+      <w:footerReference w:type="default" r:id="rId11"/>
       <w:pgSz w:w="11906" w:h="16838"/>
       <w:pgMar w:top="1417" w:right="1417" w:bottom="1417" w:left="1417" w:header="709" w:footer="709" w:gutter="0"/>
       <w:cols w:space="708"/>
@@ -916,8 +1148,100 @@
       </w:rPr>
     </w:lvl>
   </w:abstractNum>
+  <w:abstractNum w:abstractNumId="1">
+    <w:nsid w:val="540D3E1B"/>
+    <w:multiLevelType w:val="hybridMultilevel"/>
+    <w:tmpl w:val="EF9018D2"/>
+    <w:lvl w:ilvl="0" w:tplc="04150015">
+      <w:start w:val="1"/>
+      <w:numFmt w:val="upperLetter"/>
+      <w:lvlText w:val="%1."/>
+      <w:lvlJc w:val="left"/>
+      <w:pPr>
+        <w:ind w:left="720" w:hanging="360"/>
+      </w:pPr>
+      <w:rPr>
+        <w:rFonts w:hint="default"/>
+      </w:rPr>
+    </w:lvl>
+    <w:lvl w:ilvl="1" w:tplc="04150019" w:tentative="1">
+      <w:start w:val="1"/>
+      <w:numFmt w:val="lowerLetter"/>
+      <w:lvlText w:val="%2."/>
+      <w:lvlJc w:val="left"/>
+      <w:pPr>
+        <w:ind w:left="1440" w:hanging="360"/>
+      </w:pPr>
+    </w:lvl>
+    <w:lvl w:ilvl="2" w:tplc="0415001B" w:tentative="1">
+      <w:start w:val="1"/>
+      <w:numFmt w:val="lowerRoman"/>
+      <w:lvlText w:val="%3."/>
+      <w:lvlJc w:val="right"/>
+      <w:pPr>
+        <w:ind w:left="2160" w:hanging="180"/>
+      </w:pPr>
+    </w:lvl>
+    <w:lvl w:ilvl="3" w:tplc="0415000F" w:tentative="1">
+      <w:start w:val="1"/>
+      <w:numFmt w:val="decimal"/>
+      <w:lvlText w:val="%4."/>
+      <w:lvlJc w:val="left"/>
+      <w:pPr>
+        <w:ind w:left="2880" w:hanging="360"/>
+      </w:pPr>
+    </w:lvl>
+    <w:lvl w:ilvl="4" w:tplc="04150019" w:tentative="1">
+      <w:start w:val="1"/>
+      <w:numFmt w:val="lowerLetter"/>
+      <w:lvlText w:val="%5."/>
+      <w:lvlJc w:val="left"/>
+      <w:pPr>
+        <w:ind w:left="3600" w:hanging="360"/>
+      </w:pPr>
+    </w:lvl>
+    <w:lvl w:ilvl="5" w:tplc="0415001B" w:tentative="1">
+      <w:start w:val="1"/>
+      <w:numFmt w:val="lowerRoman"/>
+      <w:lvlText w:val="%6."/>
+      <w:lvlJc w:val="right"/>
+      <w:pPr>
+        <w:ind w:left="4320" w:hanging="180"/>
+      </w:pPr>
+    </w:lvl>
+    <w:lvl w:ilvl="6" w:tplc="0415000F" w:tentative="1">
+      <w:start w:val="1"/>
+      <w:numFmt w:val="decimal"/>
+      <w:lvlText w:val="%7."/>
+      <w:lvlJc w:val="left"/>
+      <w:pPr>
+        <w:ind w:left="5040" w:hanging="360"/>
+      </w:pPr>
+    </w:lvl>
+    <w:lvl w:ilvl="7" w:tplc="04150019" w:tentative="1">
+      <w:start w:val="1"/>
+      <w:numFmt w:val="lowerLetter"/>
+      <w:lvlText w:val="%8."/>
+      <w:lvlJc w:val="left"/>
+      <w:pPr>
+        <w:ind w:left="5760" w:hanging="360"/>
+      </w:pPr>
+    </w:lvl>
+    <w:lvl w:ilvl="8" w:tplc="0415001B" w:tentative="1">
+      <w:start w:val="1"/>
+      <w:numFmt w:val="lowerRoman"/>
+      <w:lvlText w:val="%9."/>
+      <w:lvlJc w:val="right"/>
+      <w:pPr>
+        <w:ind w:left="6480" w:hanging="180"/>
+      </w:pPr>
+    </w:lvl>
+  </w:abstractNum>
   <w:num w:numId="1">
     <w:abstractNumId w:val="0"/>
+  </w:num>
+  <w:num w:numId="2">
+    <w:abstractNumId w:val="1"/>
   </w:num>
 </w:numbering>
 </file>
@@ -1166,6 +1490,29 @@
       <w:contextualSpacing/>
     </w:pPr>
   </w:style>
+  <w:style w:type="character" w:styleId="Hipercze">
+    <w:name w:val="Hyperlink"/>
+    <w:basedOn w:val="Domylnaczcionkaakapitu"/>
+    <w:uiPriority w:val="99"/>
+    <w:unhideWhenUsed/>
+    <w:rsid w:val="00B00EF1"/>
+    <w:rPr>
+      <w:color w:val="0000FF" w:themeColor="hyperlink"/>
+      <w:u w:val="single"/>
+    </w:rPr>
+  </w:style>
+  <w:style w:type="character" w:styleId="UyteHipercze">
+    <w:name w:val="FollowedHyperlink"/>
+    <w:basedOn w:val="Domylnaczcionkaakapitu"/>
+    <w:uiPriority w:val="99"/>
+    <w:semiHidden/>
+    <w:unhideWhenUsed/>
+    <w:rsid w:val="00B00EF1"/>
+    <w:rPr>
+      <w:color w:val="800080" w:themeColor="followedHyperlink"/>
+      <w:u w:val="single"/>
+    </w:rPr>
+  </w:style>
 </w:styles>
 </file>
 
@@ -1412,6 +1759,29 @@
       <w:ind w:left="720"/>
       <w:contextualSpacing/>
     </w:pPr>
+  </w:style>
+  <w:style w:type="character" w:styleId="Hipercze">
+    <w:name w:val="Hyperlink"/>
+    <w:basedOn w:val="Domylnaczcionkaakapitu"/>
+    <w:uiPriority w:val="99"/>
+    <w:unhideWhenUsed/>
+    <w:rsid w:val="00B00EF1"/>
+    <w:rPr>
+      <w:color w:val="0000FF" w:themeColor="hyperlink"/>
+      <w:u w:val="single"/>
+    </w:rPr>
+  </w:style>
+  <w:style w:type="character" w:styleId="UyteHipercze">
+    <w:name w:val="FollowedHyperlink"/>
+    <w:basedOn w:val="Domylnaczcionkaakapitu"/>
+    <w:uiPriority w:val="99"/>
+    <w:semiHidden/>
+    <w:unhideWhenUsed/>
+    <w:rsid w:val="00B00EF1"/>
+    <w:rPr>
+      <w:color w:val="800080" w:themeColor="followedHyperlink"/>
+      <w:u w:val="single"/>
+    </w:rPr>
   </w:style>
 </w:styles>
 </file>
@@ -1706,7 +2076,7 @@
 </file>
 
 <file path=customXml/itemProps1.xml><?xml version="1.0" encoding="utf-8"?>
-<ds:datastoreItem xmlns:ds="http://schemas.openxmlformats.org/officeDocument/2006/customXml" ds:itemID="{CDA6DF5F-C16A-48ED-B128-F6EDBC19D7E7}">
+<ds:datastoreItem xmlns:ds="http://schemas.openxmlformats.org/officeDocument/2006/customXml" ds:itemID="{AE276165-44F7-49C2-ADF7-68FCFCD0F2FC}">
   <ds:schemaRefs>
     <ds:schemaRef ds:uri="http://schemas.openxmlformats.org/officeDocument/2006/bibliography"/>
   </ds:schemaRefs>

</xml_diff>